<commit_message>
Fix of progress report and advisor meeting agenda
</commit_message>
<xml_diff>
--- a/Progress Report/Progress Report for Week 6.docx
+++ b/Progress Report/Progress Report for Week 6.docx
@@ -70,25 +70,7 @@
                 <w:sz w:val="24"/>
                 <w:szCs w:val="24"/>
               </w:rPr>
-              <w:t xml:space="preserve">:  </w:t>
-            </w:r>
-            <w:proofErr w:type="spellStart"/>
-            <w:r>
-              <w:rPr>
-                <w:rFonts w:ascii="Times New Roman" w:eastAsia="Times New Roman" w:hAnsi="Times New Roman" w:cs="Times New Roman"/>
-                <w:sz w:val="24"/>
-                <w:szCs w:val="24"/>
-              </w:rPr>
-              <w:t>Atech</w:t>
-            </w:r>
-            <w:proofErr w:type="spellEnd"/>
-            <w:r>
-              <w:rPr>
-                <w:rFonts w:ascii="Times New Roman" w:eastAsia="Times New Roman" w:hAnsi="Times New Roman" w:cs="Times New Roman"/>
-                <w:sz w:val="24"/>
-                <w:szCs w:val="24"/>
-              </w:rPr>
-              <w:t xml:space="preserve"> Computers</w:t>
+              <w:t>:  Atech Computers</w:t>
             </w:r>
           </w:p>
           <w:p>
@@ -484,6 +466,15 @@
               </w:rPr>
               <w:t xml:space="preserve"> </w:t>
             </w:r>
+            <w:r>
+              <w:rPr>
+                <w:rFonts w:ascii="Times New Roman" w:eastAsia="Times New Roman" w:hAnsi="Times New Roman" w:cs="Times New Roman"/>
+                <w:i/>
+                <w:sz w:val="24"/>
+                <w:szCs w:val="24"/>
+              </w:rPr>
+              <w:t>08/04/2016</w:t>
+            </w:r>
           </w:p>
           <w:p>
             <w:pPr>
@@ -498,314 +489,17 @@
               </w:rPr>
               <w:t xml:space="preserve">Backup tested:  </w:t>
             </w:r>
-          </w:p>
-        </w:tc>
-        <w:bookmarkStart w:id="1" w:name="_GoBack"/>
-        <w:bookmarkEnd w:id="1"/>
-      </w:tr>
-      <w:tr>
-        <w:tc>
-          <w:tcPr>
-            <w:tcW w:w="8630" w:type="dxa"/>
-          </w:tcPr>
-          <w:p>
-            <w:pPr>
-              <w:spacing w:line="240" w:lineRule="auto"/>
-            </w:pPr>
-            <w:r>
-              <w:rPr>
-                <w:rFonts w:ascii="Times New Roman" w:eastAsia="Times New Roman" w:hAnsi="Times New Roman" w:cs="Times New Roman"/>
-                <w:b/>
-                <w:sz w:val="24"/>
-                <w:szCs w:val="24"/>
-              </w:rPr>
-              <w:t xml:space="preserve">Work completed this reporting period: </w:t>
-            </w:r>
             <w:r>
               <w:rPr>
                 <w:rFonts w:ascii="Times New Roman" w:eastAsia="Times New Roman" w:hAnsi="Times New Roman" w:cs="Times New Roman"/>
                 <w:i/>
-                <w:sz w:val="18"/>
-                <w:szCs w:val="18"/>
-              </w:rPr>
-              <w:t>(brief narrative + actual tasks (complete and incomplete) and hours worked by each person)</w:t>
-            </w:r>
-          </w:p>
-          <w:p>
-            <w:pPr>
-              <w:spacing w:line="240" w:lineRule="auto"/>
-              <w:rPr>
-                <w:rFonts w:ascii="Times New Roman" w:eastAsia="Times New Roman" w:hAnsi="Times New Roman" w:cs="Times New Roman"/>
-                <w:b/>
-                <w:sz w:val="24"/>
-                <w:szCs w:val="24"/>
-              </w:rPr>
-            </w:pPr>
-            <w:r>
-              <w:rPr>
-                <w:rFonts w:ascii="Times New Roman" w:eastAsia="Times New Roman" w:hAnsi="Times New Roman" w:cs="Times New Roman"/>
-                <w:b/>
-                <w:sz w:val="24"/>
-                <w:szCs w:val="24"/>
-              </w:rPr>
-              <w:t xml:space="preserve">Xiaochen Li: </w:t>
-            </w:r>
-          </w:p>
-          <w:p>
-            <w:pPr>
-              <w:spacing w:line="240" w:lineRule="auto"/>
-              <w:rPr>
-                <w:rFonts w:ascii="Times New Roman" w:eastAsia="Times New Roman" w:hAnsi="Times New Roman" w:cs="Times New Roman"/>
-                <w:sz w:val="24"/>
-                <w:szCs w:val="24"/>
-              </w:rPr>
-            </w:pPr>
-            <w:r>
-              <w:rPr>
-                <w:rFonts w:ascii="Times New Roman" w:eastAsia="Times New Roman" w:hAnsi="Times New Roman" w:cs="Times New Roman"/>
-                <w:b/>
-                <w:sz w:val="24"/>
-                <w:szCs w:val="24"/>
-              </w:rPr>
-              <w:t xml:space="preserve">  </w:t>
-            </w:r>
-            <w:r>
-              <w:rPr>
-                <w:rFonts w:ascii="Times New Roman" w:eastAsia="Times New Roman" w:hAnsi="Times New Roman" w:cs="Times New Roman"/>
-                <w:sz w:val="24"/>
-                <w:szCs w:val="24"/>
-              </w:rPr>
-              <w:t>Learn and practice core concept of Reaction Commerce -</w:t>
-            </w:r>
-            <w:r>
-              <w:rPr>
-                <w:rFonts w:ascii="Times New Roman" w:eastAsia="Times New Roman" w:hAnsi="Times New Roman" w:cs="Times New Roman"/>
-                <w:sz w:val="24"/>
-                <w:szCs w:val="24"/>
-              </w:rPr>
-              <w:t>- 2</w:t>
-            </w:r>
-            <w:r>
-              <w:rPr>
-                <w:rFonts w:ascii="Times New Roman" w:eastAsia="Times New Roman" w:hAnsi="Times New Roman" w:cs="Times New Roman"/>
-                <w:sz w:val="24"/>
-                <w:szCs w:val="24"/>
-              </w:rPr>
-              <w:t xml:space="preserve"> hours</w:t>
-            </w:r>
-            <w:r>
-              <w:rPr>
-                <w:rFonts w:ascii="Times New Roman" w:eastAsia="Times New Roman" w:hAnsi="Times New Roman" w:cs="Times New Roman"/>
-                <w:sz w:val="24"/>
-                <w:szCs w:val="24"/>
-              </w:rPr>
-              <w:t>;</w:t>
-            </w:r>
-          </w:p>
-          <w:p>
-            <w:pPr>
-              <w:spacing w:line="240" w:lineRule="auto"/>
-              <w:rPr>
-                <w:rFonts w:ascii="Times New Roman" w:eastAsiaTheme="minorEastAsia" w:hAnsi="Times New Roman" w:cs="Times New Roman"/>
-                <w:sz w:val="24"/>
-                <w:szCs w:val="24"/>
-              </w:rPr>
-            </w:pPr>
-            <w:r>
-              <w:rPr>
-                <w:rFonts w:ascii="Times New Roman" w:hAnsi="Times New Roman" w:cs="Times New Roman"/>
-                <w:sz w:val="24"/>
-                <w:szCs w:val="24"/>
-              </w:rPr>
-              <w:t xml:space="preserve">  </w:t>
-            </w:r>
-            <w:r>
-              <w:rPr>
-                <w:rFonts w:ascii="Times New Roman" w:hAnsi="Times New Roman" w:cs="Times New Roman"/>
-                <w:sz w:val="24"/>
-                <w:szCs w:val="24"/>
-              </w:rPr>
-              <w:t>Search online and apply the best practices for the framework</w:t>
-            </w:r>
-            <w:r>
-              <w:rPr>
-                <w:rFonts w:ascii="Times New Roman" w:hAnsi="Times New Roman" w:cs="Times New Roman"/>
-                <w:sz w:val="24"/>
-                <w:szCs w:val="24"/>
-              </w:rPr>
-              <w:t xml:space="preserve"> </w:t>
-            </w:r>
-            <w:r>
-              <w:rPr>
-                <w:rFonts w:ascii="Times New Roman" w:hAnsi="Times New Roman" w:cs="Times New Roman"/>
-                <w:sz w:val="24"/>
-                <w:szCs w:val="24"/>
-              </w:rPr>
-              <w:t xml:space="preserve">– 17.75 </w:t>
-            </w:r>
-            <w:r>
-              <w:rPr>
-                <w:rFonts w:ascii="Times New Roman" w:eastAsiaTheme="minorEastAsia" w:hAnsi="Times New Roman" w:cs="Times New Roman"/>
-                <w:sz w:val="24"/>
-                <w:szCs w:val="24"/>
-              </w:rPr>
-              <w:t>hours</w:t>
-            </w:r>
-            <w:r>
-              <w:rPr>
-                <w:rFonts w:ascii="Times New Roman" w:eastAsiaTheme="minorEastAsia" w:hAnsi="Times New Roman" w:cs="Times New Roman"/>
-                <w:sz w:val="24"/>
-                <w:szCs w:val="24"/>
-              </w:rPr>
-              <w:t>;</w:t>
-            </w:r>
-          </w:p>
-          <w:p>
-            <w:pPr>
-              <w:spacing w:line="240" w:lineRule="auto"/>
-              <w:rPr>
-                <w:rFonts w:ascii="Times New Roman" w:hAnsi="Times New Roman" w:cs="Times New Roman"/>
-                <w:sz w:val="24"/>
-                <w:szCs w:val="24"/>
-              </w:rPr>
-            </w:pPr>
-            <w:r>
-              <w:rPr>
-                <w:rFonts w:ascii="Times New Roman" w:eastAsiaTheme="minorEastAsia" w:hAnsi="Times New Roman" w:cs="Times New Roman"/>
-                <w:sz w:val="24"/>
-                <w:szCs w:val="24"/>
-              </w:rPr>
-              <w:t xml:space="preserve">  Administrative – 13 hours</w:t>
-            </w:r>
-            <w:r>
-              <w:rPr>
-                <w:rFonts w:ascii="Times New Roman" w:eastAsiaTheme="minorEastAsia" w:hAnsi="Times New Roman" w:cs="Times New Roman"/>
-                <w:sz w:val="24"/>
-                <w:szCs w:val="24"/>
-              </w:rPr>
-              <w:t>.</w:t>
-            </w:r>
-          </w:p>
-          <w:p>
-            <w:pPr>
-              <w:spacing w:line="240" w:lineRule="auto"/>
-            </w:pPr>
-            <w:r>
-              <w:rPr>
-                <w:rFonts w:ascii="Times New Roman" w:eastAsia="Times New Roman" w:hAnsi="Times New Roman" w:cs="Times New Roman"/>
-                <w:sz w:val="24"/>
-                <w:szCs w:val="24"/>
-              </w:rPr>
-              <w:t xml:space="preserve">    </w:t>
-            </w:r>
-          </w:p>
-          <w:p>
-            <w:pPr>
-              <w:tabs>
-                <w:tab w:val="left" w:pos="2475"/>
-              </w:tabs>
-              <w:spacing w:line="240" w:lineRule="auto"/>
-              <w:rPr>
-                <w:rFonts w:ascii="Times New Roman" w:eastAsia="Times New Roman" w:hAnsi="Times New Roman" w:cs="Times New Roman"/>
-                <w:sz w:val="24"/>
-                <w:szCs w:val="24"/>
-              </w:rPr>
-            </w:pPr>
-            <w:r>
-              <w:rPr>
-                <w:rFonts w:ascii="Times New Roman" w:eastAsia="Times New Roman" w:hAnsi="Times New Roman" w:cs="Times New Roman"/>
-                <w:b/>
-                <w:sz w:val="24"/>
-                <w:szCs w:val="24"/>
-              </w:rPr>
-              <w:t>Vineet Joshi</w:t>
-            </w:r>
-            <w:r>
-              <w:rPr>
-                <w:rFonts w:ascii="Times New Roman" w:eastAsia="Times New Roman" w:hAnsi="Times New Roman" w:cs="Times New Roman"/>
-                <w:sz w:val="24"/>
-                <w:szCs w:val="24"/>
-              </w:rPr>
-              <w:t xml:space="preserve">: </w:t>
-            </w:r>
-          </w:p>
-          <w:p>
-            <w:pPr>
-              <w:tabs>
-                <w:tab w:val="left" w:pos="2475"/>
-              </w:tabs>
-              <w:spacing w:line="240" w:lineRule="auto"/>
-              <w:rPr>
-                <w:rFonts w:ascii="Times New Roman" w:eastAsia="Times New Roman" w:hAnsi="Times New Roman" w:cs="Times New Roman"/>
-                <w:sz w:val="24"/>
-                <w:szCs w:val="24"/>
-              </w:rPr>
-            </w:pPr>
-            <w:r>
-              <w:rPr>
-                <w:rFonts w:ascii="Times New Roman" w:eastAsia="Times New Roman" w:hAnsi="Times New Roman" w:cs="Times New Roman"/>
-                <w:sz w:val="24"/>
-                <w:szCs w:val="24"/>
-              </w:rPr>
-              <w:t xml:space="preserve">   Learn and practice analysis of core functionalities Reaction commerce – 3 hrs</w:t>
-            </w:r>
-          </w:p>
-          <w:p>
-            <w:pPr>
-              <w:tabs>
-                <w:tab w:val="left" w:pos="2475"/>
-              </w:tabs>
-              <w:spacing w:line="240" w:lineRule="auto"/>
-              <w:rPr>
-                <w:rFonts w:ascii="Times New Roman" w:eastAsia="Times New Roman" w:hAnsi="Times New Roman" w:cs="Times New Roman"/>
-                <w:sz w:val="24"/>
-                <w:szCs w:val="24"/>
-              </w:rPr>
-            </w:pPr>
-            <w:r>
-              <w:rPr>
-                <w:rFonts w:ascii="Times New Roman" w:eastAsia="Times New Roman" w:hAnsi="Times New Roman" w:cs="Times New Roman"/>
-                <w:sz w:val="24"/>
-                <w:szCs w:val="24"/>
-              </w:rPr>
-              <w:t xml:space="preserve">   Search for format and functionalities for reaction commerce -- 25 hours</w:t>
-            </w:r>
-          </w:p>
-          <w:p>
-            <w:pPr>
-              <w:tabs>
-                <w:tab w:val="left" w:pos="2475"/>
-              </w:tabs>
-              <w:spacing w:line="240" w:lineRule="auto"/>
-              <w:rPr>
-                <w:rFonts w:ascii="Times New Roman" w:eastAsia="Times New Roman" w:hAnsi="Times New Roman" w:cs="Times New Roman"/>
-                <w:sz w:val="24"/>
-                <w:szCs w:val="24"/>
-              </w:rPr>
-            </w:pPr>
-            <w:r>
-              <w:rPr>
-                <w:rFonts w:ascii="Times New Roman" w:eastAsia="Times New Roman" w:hAnsi="Times New Roman" w:cs="Times New Roman"/>
-                <w:sz w:val="24"/>
-                <w:szCs w:val="24"/>
-              </w:rPr>
-              <w:t xml:space="preserve">   Administrative – 9 hrs &amp; 30 mins</w:t>
-            </w:r>
-          </w:p>
-          <w:p>
-            <w:pPr>
-              <w:spacing w:line="240" w:lineRule="auto"/>
-              <w:rPr>
-                <w:rFonts w:ascii="Times New Roman" w:eastAsia="Times New Roman" w:hAnsi="Times New Roman" w:cs="Times New Roman"/>
-                <w:sz w:val="24"/>
-                <w:szCs w:val="24"/>
-              </w:rPr>
-            </w:pPr>
-          </w:p>
-          <w:p>
-            <w:pPr>
-              <w:spacing w:line="240" w:lineRule="auto"/>
-            </w:pPr>
+                <w:sz w:val="24"/>
+                <w:szCs w:val="24"/>
+              </w:rPr>
+              <w:t>08/04/2016</w:t>
+            </w:r>
+            <w:bookmarkStart w:id="1" w:name="_GoBack"/>
+            <w:bookmarkEnd w:id="1"/>
           </w:p>
         </w:tc>
       </w:tr>
@@ -825,7 +519,7 @@
                 <w:sz w:val="24"/>
                 <w:szCs w:val="24"/>
               </w:rPr>
-              <w:t xml:space="preserve">Work to complete next reporting period: </w:t>
+              <w:t xml:space="preserve">Work completed this reporting period: </w:t>
             </w:r>
             <w:r>
               <w:rPr>
@@ -834,30 +528,42 @@
                 <w:sz w:val="18"/>
                 <w:szCs w:val="18"/>
               </w:rPr>
-              <w:t>(brief narrative + actual tasks/hours and person allocated)</w:t>
-            </w:r>
-          </w:p>
-          <w:p>
-            <w:pPr>
-              <w:spacing w:line="240" w:lineRule="auto"/>
-            </w:pPr>
-            <w:r>
-              <w:rPr>
-                <w:rFonts w:ascii="Times New Roman" w:eastAsia="Times New Roman" w:hAnsi="Times New Roman" w:cs="Times New Roman"/>
-                <w:b/>
-                <w:sz w:val="24"/>
-                <w:szCs w:val="24"/>
-              </w:rPr>
-              <w:t>Xiaochen:</w:t>
-            </w:r>
-          </w:p>
-          <w:p>
-            <w:pPr>
-              <w:spacing w:line="240" w:lineRule="auto"/>
-            </w:pPr>
-            <w:r>
-              <w:rPr>
-                <w:rFonts w:ascii="Times New Roman" w:eastAsia="Times New Roman" w:hAnsi="Times New Roman" w:cs="Times New Roman"/>
+              <w:t>(brief narrative + actual tasks (complete and incomplete) and hours worked by each person)</w:t>
+            </w:r>
+          </w:p>
+          <w:p>
+            <w:pPr>
+              <w:spacing w:line="240" w:lineRule="auto"/>
+              <w:rPr>
+                <w:rFonts w:ascii="Times New Roman" w:eastAsia="Times New Roman" w:hAnsi="Times New Roman" w:cs="Times New Roman"/>
+                <w:b/>
+                <w:sz w:val="24"/>
+                <w:szCs w:val="24"/>
+              </w:rPr>
+            </w:pPr>
+            <w:r>
+              <w:rPr>
+                <w:rFonts w:ascii="Times New Roman" w:eastAsia="Times New Roman" w:hAnsi="Times New Roman" w:cs="Times New Roman"/>
+                <w:b/>
+                <w:sz w:val="24"/>
+                <w:szCs w:val="24"/>
+              </w:rPr>
+              <w:t xml:space="preserve">Xiaochen Li: </w:t>
+            </w:r>
+          </w:p>
+          <w:p>
+            <w:pPr>
+              <w:spacing w:line="240" w:lineRule="auto"/>
+              <w:rPr>
+                <w:rFonts w:ascii="Times New Roman" w:eastAsia="Times New Roman" w:hAnsi="Times New Roman" w:cs="Times New Roman"/>
+                <w:sz w:val="24"/>
+                <w:szCs w:val="24"/>
+              </w:rPr>
+            </w:pPr>
+            <w:r>
+              <w:rPr>
+                <w:rFonts w:ascii="Times New Roman" w:eastAsia="Times New Roman" w:hAnsi="Times New Roman" w:cs="Times New Roman"/>
+                <w:b/>
                 <w:sz w:val="24"/>
                 <w:szCs w:val="24"/>
               </w:rPr>
@@ -869,23 +575,15 @@
                 <w:sz w:val="24"/>
                 <w:szCs w:val="24"/>
               </w:rPr>
-              <w:t>Development doc</w:t>
-            </w:r>
-            <w:r>
-              <w:rPr>
-                <w:rFonts w:ascii="Times New Roman" w:eastAsia="Times New Roman" w:hAnsi="Times New Roman" w:cs="Times New Roman"/>
-                <w:sz w:val="24"/>
-                <w:szCs w:val="24"/>
-              </w:rPr>
-              <w:t xml:space="preserve"> –</w:t>
-            </w:r>
-            <w:r>
-              <w:rPr>
-                <w:rFonts w:ascii="Times New Roman" w:eastAsia="Times New Roman" w:hAnsi="Times New Roman" w:cs="Times New Roman"/>
-                <w:sz w:val="24"/>
-                <w:szCs w:val="24"/>
-              </w:rPr>
-              <w:t xml:space="preserve"> 15</w:t>
+              <w:t>Learn and practice core concept of Reaction Commerce -</w:t>
+            </w:r>
+            <w:r>
+              <w:rPr>
+                <w:rFonts w:ascii="Times New Roman" w:eastAsia="Times New Roman" w:hAnsi="Times New Roman" w:cs="Times New Roman"/>
+                <w:sz w:val="24"/>
+                <w:szCs w:val="24"/>
+              </w:rPr>
+              <w:t>- 2</w:t>
             </w:r>
             <w:r>
               <w:rPr>
@@ -908,40 +606,14 @@
             <w:pPr>
               <w:spacing w:line="240" w:lineRule="auto"/>
               <w:rPr>
-                <w:rFonts w:ascii="Times New Roman" w:eastAsia="Times New Roman" w:hAnsi="Times New Roman" w:cs="Times New Roman"/>
-                <w:sz w:val="24"/>
-                <w:szCs w:val="24"/>
-              </w:rPr>
-            </w:pPr>
-            <w:r>
-              <w:rPr>
-                <w:rFonts w:ascii="Times New Roman" w:eastAsia="Times New Roman" w:hAnsi="Times New Roman" w:cs="Times New Roman"/>
-                <w:sz w:val="24"/>
-                <w:szCs w:val="24"/>
-              </w:rPr>
-              <w:t xml:space="preserve">  Header and footer – 15 </w:t>
-            </w:r>
-            <w:r>
-              <w:rPr>
-                <w:rFonts w:ascii="Times New Roman" w:eastAsia="Times New Roman" w:hAnsi="Times New Roman" w:cs="Times New Roman"/>
-                <w:sz w:val="24"/>
-                <w:szCs w:val="24"/>
-              </w:rPr>
-              <w:t>hours.</w:t>
-            </w:r>
-          </w:p>
-          <w:p>
-            <w:pPr>
-              <w:spacing w:line="240" w:lineRule="auto"/>
-              <w:rPr>
-                <w:rFonts w:ascii="Times New Roman" w:eastAsia="Times New Roman" w:hAnsi="Times New Roman" w:cs="Times New Roman"/>
-                <w:sz w:val="24"/>
-                <w:szCs w:val="24"/>
-              </w:rPr>
-            </w:pPr>
-            <w:r>
-              <w:rPr>
-                <w:rFonts w:ascii="Times New Roman" w:eastAsia="Times New Roman" w:hAnsi="Times New Roman" w:cs="Times New Roman"/>
+                <w:rFonts w:ascii="Times New Roman" w:eastAsiaTheme="minorEastAsia" w:hAnsi="Times New Roman" w:cs="Times New Roman"/>
+                <w:sz w:val="24"/>
+                <w:szCs w:val="24"/>
+              </w:rPr>
+            </w:pPr>
+            <w:r>
+              <w:rPr>
+                <w:rFonts w:ascii="Times New Roman" w:hAnsi="Times New Roman" w:cs="Times New Roman"/>
                 <w:sz w:val="24"/>
                 <w:szCs w:val="24"/>
               </w:rPr>
@@ -949,88 +621,11 @@
             </w:r>
             <w:r>
               <w:rPr>
-                <w:rFonts w:ascii="Times New Roman" w:eastAsia="Times New Roman" w:hAnsi="Times New Roman" w:cs="Times New Roman"/>
-                <w:sz w:val="24"/>
-                <w:szCs w:val="24"/>
-              </w:rPr>
-              <w:t xml:space="preserve">   </w:t>
-            </w:r>
-          </w:p>
-          <w:p>
-            <w:pPr>
-              <w:spacing w:line="240" w:lineRule="auto"/>
-            </w:pPr>
-            <w:r>
-              <w:rPr>
-                <w:rFonts w:ascii="Times New Roman" w:eastAsia="Times New Roman" w:hAnsi="Times New Roman" w:cs="Times New Roman"/>
-                <w:b/>
-                <w:sz w:val="24"/>
-                <w:szCs w:val="24"/>
-              </w:rPr>
-              <w:t>Vineet:</w:t>
-            </w:r>
-            <w:r>
-              <w:rPr>
-                <w:rFonts w:ascii="Times New Roman" w:eastAsia="Times New Roman" w:hAnsi="Times New Roman" w:cs="Times New Roman"/>
-                <w:sz w:val="24"/>
-                <w:szCs w:val="24"/>
-              </w:rPr>
-              <w:t xml:space="preserve">  </w:t>
-            </w:r>
-          </w:p>
-          <w:p>
-            <w:pPr>
-              <w:spacing w:line="240" w:lineRule="auto"/>
-              <w:rPr>
-                <w:rFonts w:ascii="Times New Roman" w:eastAsia="Times New Roman" w:hAnsi="Times New Roman" w:cs="Times New Roman"/>
-                <w:sz w:val="24"/>
-                <w:szCs w:val="24"/>
-              </w:rPr>
-            </w:pPr>
-            <w:r>
-              <w:rPr>
-                <w:rFonts w:ascii="Times New Roman" w:eastAsia="Times New Roman" w:hAnsi="Times New Roman" w:cs="Times New Roman"/>
-                <w:sz w:val="24"/>
-                <w:szCs w:val="24"/>
-              </w:rPr>
-              <w:t xml:space="preserve">  </w:t>
-            </w:r>
-            <w:r>
-              <w:rPr>
-                <w:rFonts w:ascii="Times New Roman" w:eastAsia="Times New Roman" w:hAnsi="Times New Roman" w:cs="Times New Roman"/>
-                <w:sz w:val="24"/>
-                <w:szCs w:val="24"/>
-              </w:rPr>
-              <w:t>Core functionality doc</w:t>
-            </w:r>
-            <w:r>
-              <w:rPr>
-                <w:rFonts w:ascii="Times New Roman" w:eastAsia="Times New Roman" w:hAnsi="Times New Roman" w:cs="Times New Roman"/>
-                <w:sz w:val="24"/>
-                <w:szCs w:val="24"/>
-              </w:rPr>
-              <w:t xml:space="preserve"> -- 20 hours;</w:t>
-            </w:r>
-          </w:p>
-          <w:p>
-            <w:pPr>
-              <w:spacing w:line="240" w:lineRule="auto"/>
-              <w:rPr>
-                <w:rFonts w:ascii="Times New Roman" w:hAnsi="Times New Roman" w:cs="Times New Roman"/>
-                <w:sz w:val="24"/>
-                <w:szCs w:val="24"/>
-              </w:rPr>
-            </w:pPr>
-            <w:r>
-              <w:t xml:space="preserve">  </w:t>
-            </w:r>
-            <w:r>
-              <w:rPr>
-                <w:rFonts w:ascii="Times New Roman" w:hAnsi="Times New Roman" w:cs="Times New Roman"/>
-                <w:sz w:val="24"/>
-                <w:szCs w:val="24"/>
-              </w:rPr>
-              <w:t>Schema Analysis</w:t>
+                <w:rFonts w:ascii="Times New Roman" w:hAnsi="Times New Roman" w:cs="Times New Roman"/>
+                <w:sz w:val="24"/>
+                <w:szCs w:val="24"/>
+              </w:rPr>
+              <w:t>Search online and apply the best practices for the framework</w:t>
             </w:r>
             <w:r>
               <w:rPr>
@@ -1046,16 +641,171 @@
                 <w:sz w:val="24"/>
                 <w:szCs w:val="24"/>
               </w:rPr>
-              <w:t>-- 10 hours.</w:t>
-            </w:r>
-          </w:p>
-          <w:p>
-            <w:pPr>
-              <w:spacing w:line="240" w:lineRule="auto"/>
-            </w:pPr>
-            <w:r>
-              <w:t xml:space="preserve">   </w:t>
-            </w:r>
+              <w:t xml:space="preserve">– 17.75 </w:t>
+            </w:r>
+            <w:r>
+              <w:rPr>
+                <w:rFonts w:ascii="Times New Roman" w:eastAsiaTheme="minorEastAsia" w:hAnsi="Times New Roman" w:cs="Times New Roman"/>
+                <w:sz w:val="24"/>
+                <w:szCs w:val="24"/>
+              </w:rPr>
+              <w:t>hours</w:t>
+            </w:r>
+            <w:r>
+              <w:rPr>
+                <w:rFonts w:ascii="Times New Roman" w:eastAsiaTheme="minorEastAsia" w:hAnsi="Times New Roman" w:cs="Times New Roman"/>
+                <w:sz w:val="24"/>
+                <w:szCs w:val="24"/>
+              </w:rPr>
+              <w:t>;</w:t>
+            </w:r>
+          </w:p>
+          <w:p>
+            <w:pPr>
+              <w:spacing w:line="240" w:lineRule="auto"/>
+              <w:rPr>
+                <w:rFonts w:ascii="Times New Roman" w:hAnsi="Times New Roman" w:cs="Times New Roman"/>
+                <w:sz w:val="24"/>
+                <w:szCs w:val="24"/>
+              </w:rPr>
+            </w:pPr>
+            <w:r>
+              <w:rPr>
+                <w:rFonts w:ascii="Times New Roman" w:eastAsiaTheme="minorEastAsia" w:hAnsi="Times New Roman" w:cs="Times New Roman"/>
+                <w:sz w:val="24"/>
+                <w:szCs w:val="24"/>
+              </w:rPr>
+              <w:t xml:space="preserve">  Administrative – 13 hours</w:t>
+            </w:r>
+            <w:r>
+              <w:rPr>
+                <w:rFonts w:ascii="Times New Roman" w:eastAsiaTheme="minorEastAsia" w:hAnsi="Times New Roman" w:cs="Times New Roman"/>
+                <w:sz w:val="24"/>
+                <w:szCs w:val="24"/>
+              </w:rPr>
+              <w:t>.</w:t>
+            </w:r>
+          </w:p>
+          <w:p>
+            <w:pPr>
+              <w:spacing w:line="240" w:lineRule="auto"/>
+            </w:pPr>
+            <w:r>
+              <w:rPr>
+                <w:rFonts w:ascii="Times New Roman" w:eastAsia="Times New Roman" w:hAnsi="Times New Roman" w:cs="Times New Roman"/>
+                <w:sz w:val="24"/>
+                <w:szCs w:val="24"/>
+              </w:rPr>
+              <w:t xml:space="preserve">    </w:t>
+            </w:r>
+          </w:p>
+          <w:p>
+            <w:pPr>
+              <w:tabs>
+                <w:tab w:val="left" w:pos="2475"/>
+              </w:tabs>
+              <w:spacing w:line="240" w:lineRule="auto"/>
+              <w:rPr>
+                <w:rFonts w:ascii="Times New Roman" w:eastAsia="Times New Roman" w:hAnsi="Times New Roman" w:cs="Times New Roman"/>
+                <w:sz w:val="24"/>
+                <w:szCs w:val="24"/>
+              </w:rPr>
+            </w:pPr>
+            <w:r>
+              <w:rPr>
+                <w:rFonts w:ascii="Times New Roman" w:eastAsia="Times New Roman" w:hAnsi="Times New Roman" w:cs="Times New Roman"/>
+                <w:b/>
+                <w:sz w:val="24"/>
+                <w:szCs w:val="24"/>
+              </w:rPr>
+              <w:t>Vineet Joshi</w:t>
+            </w:r>
+            <w:r>
+              <w:rPr>
+                <w:rFonts w:ascii="Times New Roman" w:eastAsia="Times New Roman" w:hAnsi="Times New Roman" w:cs="Times New Roman"/>
+                <w:sz w:val="24"/>
+                <w:szCs w:val="24"/>
+              </w:rPr>
+              <w:t xml:space="preserve">: </w:t>
+            </w:r>
+          </w:p>
+          <w:p>
+            <w:pPr>
+              <w:tabs>
+                <w:tab w:val="left" w:pos="2475"/>
+              </w:tabs>
+              <w:spacing w:line="240" w:lineRule="auto"/>
+              <w:rPr>
+                <w:rFonts w:ascii="Times New Roman" w:eastAsia="Times New Roman" w:hAnsi="Times New Roman" w:cs="Times New Roman"/>
+                <w:sz w:val="24"/>
+                <w:szCs w:val="24"/>
+              </w:rPr>
+            </w:pPr>
+            <w:r>
+              <w:rPr>
+                <w:rFonts w:ascii="Times New Roman" w:eastAsia="Times New Roman" w:hAnsi="Times New Roman" w:cs="Times New Roman"/>
+                <w:sz w:val="24"/>
+                <w:szCs w:val="24"/>
+              </w:rPr>
+              <w:t xml:space="preserve">   Learn and practice analysis of core functionalities Reaction commerce – 3 hrs</w:t>
+            </w:r>
+          </w:p>
+          <w:p>
+            <w:pPr>
+              <w:tabs>
+                <w:tab w:val="left" w:pos="2475"/>
+              </w:tabs>
+              <w:spacing w:line="240" w:lineRule="auto"/>
+              <w:rPr>
+                <w:rFonts w:ascii="Times New Roman" w:eastAsia="Times New Roman" w:hAnsi="Times New Roman" w:cs="Times New Roman"/>
+                <w:sz w:val="24"/>
+                <w:szCs w:val="24"/>
+              </w:rPr>
+            </w:pPr>
+            <w:r>
+              <w:rPr>
+                <w:rFonts w:ascii="Times New Roman" w:eastAsia="Times New Roman" w:hAnsi="Times New Roman" w:cs="Times New Roman"/>
+                <w:sz w:val="24"/>
+                <w:szCs w:val="24"/>
+              </w:rPr>
+              <w:t xml:space="preserve">   Search for format and functionalities for reaction commerce -- 25 hours</w:t>
+            </w:r>
+          </w:p>
+          <w:p>
+            <w:pPr>
+              <w:tabs>
+                <w:tab w:val="left" w:pos="2475"/>
+              </w:tabs>
+              <w:spacing w:line="240" w:lineRule="auto"/>
+              <w:rPr>
+                <w:rFonts w:ascii="Times New Roman" w:eastAsia="Times New Roman" w:hAnsi="Times New Roman" w:cs="Times New Roman"/>
+                <w:sz w:val="24"/>
+                <w:szCs w:val="24"/>
+              </w:rPr>
+            </w:pPr>
+            <w:r>
+              <w:rPr>
+                <w:rFonts w:ascii="Times New Roman" w:eastAsia="Times New Roman" w:hAnsi="Times New Roman" w:cs="Times New Roman"/>
+                <w:sz w:val="24"/>
+                <w:szCs w:val="24"/>
+              </w:rPr>
+              <w:t xml:space="preserve">   Administrative – 9 hrs &amp; 30 mins</w:t>
+            </w:r>
+          </w:p>
+          <w:p>
+            <w:pPr>
+              <w:spacing w:line="240" w:lineRule="auto"/>
+              <w:rPr>
+                <w:rFonts w:ascii="Times New Roman" w:eastAsia="Times New Roman" w:hAnsi="Times New Roman" w:cs="Times New Roman"/>
+                <w:sz w:val="24"/>
+                <w:szCs w:val="24"/>
+              </w:rPr>
+            </w:pPr>
+          </w:p>
+          <w:p>
+            <w:pPr>
+              <w:spacing w:line="240" w:lineRule="auto"/>
+            </w:pPr>
           </w:p>
         </w:tc>
       </w:tr>
@@ -1075,7 +825,7 @@
                 <w:sz w:val="24"/>
                 <w:szCs w:val="24"/>
               </w:rPr>
-              <w:t xml:space="preserve">What’s going well and why: </w:t>
+              <w:t xml:space="preserve">Work to complete next reporting period: </w:t>
             </w:r>
             <w:r>
               <w:rPr>
@@ -1084,63 +834,228 @@
                 <w:sz w:val="18"/>
                 <w:szCs w:val="18"/>
               </w:rPr>
-              <w:t>(narrative)</w:t>
-            </w:r>
-          </w:p>
-          <w:p>
-            <w:pPr>
-              <w:spacing w:line="240" w:lineRule="auto"/>
-              <w:rPr>
-                <w:rFonts w:ascii="Times New Roman" w:eastAsia="Times New Roman" w:hAnsi="Times New Roman" w:cs="Times New Roman"/>
-                <w:sz w:val="24"/>
-                <w:szCs w:val="24"/>
-              </w:rPr>
-            </w:pPr>
-            <w:r>
-              <w:rPr>
-                <w:rFonts w:ascii="Times New Roman" w:eastAsia="Times New Roman" w:hAnsi="Times New Roman" w:cs="Times New Roman"/>
-                <w:sz w:val="24"/>
-                <w:szCs w:val="24"/>
-              </w:rPr>
-              <w:t xml:space="preserve">Technical study is progressing well, programming can start at any time. Because </w:t>
-            </w:r>
-            <w:r>
-              <w:rPr>
-                <w:rFonts w:ascii="Times New Roman" w:eastAsia="Times New Roman" w:hAnsi="Times New Roman" w:cs="Times New Roman"/>
-                <w:sz w:val="24"/>
-                <w:szCs w:val="24"/>
-              </w:rPr>
-              <w:t>Xiaochen has spent much time on reading source code and chatting online to get platform information as much as he can.</w:t>
-            </w:r>
-          </w:p>
-          <w:p>
-            <w:pPr>
-              <w:spacing w:line="240" w:lineRule="auto"/>
-            </w:pPr>
-          </w:p>
-          <w:p>
-            <w:pPr>
-              <w:spacing w:line="240" w:lineRule="auto"/>
-              <w:rPr>
-                <w:rFonts w:ascii="Times New Roman" w:eastAsia="Times New Roman" w:hAnsi="Times New Roman" w:cs="Times New Roman"/>
-                <w:sz w:val="24"/>
-                <w:szCs w:val="24"/>
-              </w:rPr>
-            </w:pPr>
-            <w:r>
-              <w:rPr>
-                <w:rFonts w:ascii="Times New Roman" w:eastAsia="Times New Roman" w:hAnsi="Times New Roman" w:cs="Times New Roman"/>
-                <w:sz w:val="24"/>
-                <w:szCs w:val="24"/>
-              </w:rPr>
-              <w:lastRenderedPageBreak/>
-              <w:t>We held a meeting to resolve our misunderstanding of doc expectation as soon as we realized the issue. Because it was communication problem and we must find a way to reach our agreement or else the project plan will be delayed.</w:t>
-            </w:r>
-          </w:p>
-          <w:p>
-            <w:pPr>
-              <w:spacing w:line="240" w:lineRule="auto"/>
-            </w:pPr>
+              <w:t>(brief narrative + actual tasks/hours and person allocated)</w:t>
+            </w:r>
+          </w:p>
+          <w:p>
+            <w:pPr>
+              <w:spacing w:line="240" w:lineRule="auto"/>
+            </w:pPr>
+            <w:r>
+              <w:rPr>
+                <w:rFonts w:ascii="Times New Roman" w:eastAsia="Times New Roman" w:hAnsi="Times New Roman" w:cs="Times New Roman"/>
+                <w:b/>
+                <w:sz w:val="24"/>
+                <w:szCs w:val="24"/>
+              </w:rPr>
+              <w:t>Xiaochen:</w:t>
+            </w:r>
+          </w:p>
+          <w:p>
+            <w:pPr>
+              <w:spacing w:line="240" w:lineRule="auto"/>
+            </w:pPr>
+            <w:r>
+              <w:rPr>
+                <w:rFonts w:ascii="Times New Roman" w:eastAsia="Times New Roman" w:hAnsi="Times New Roman" w:cs="Times New Roman"/>
+                <w:sz w:val="24"/>
+                <w:szCs w:val="24"/>
+              </w:rPr>
+              <w:t xml:space="preserve">  </w:t>
+            </w:r>
+            <w:r>
+              <w:rPr>
+                <w:rFonts w:ascii="Times New Roman" w:eastAsia="Times New Roman" w:hAnsi="Times New Roman" w:cs="Times New Roman"/>
+                <w:sz w:val="24"/>
+                <w:szCs w:val="24"/>
+              </w:rPr>
+              <w:t>Development doc</w:t>
+            </w:r>
+            <w:r>
+              <w:rPr>
+                <w:rFonts w:ascii="Times New Roman" w:eastAsia="Times New Roman" w:hAnsi="Times New Roman" w:cs="Times New Roman"/>
+                <w:sz w:val="24"/>
+                <w:szCs w:val="24"/>
+              </w:rPr>
+              <w:t xml:space="preserve"> –</w:t>
+            </w:r>
+            <w:r>
+              <w:rPr>
+                <w:rFonts w:ascii="Times New Roman" w:eastAsia="Times New Roman" w:hAnsi="Times New Roman" w:cs="Times New Roman"/>
+                <w:sz w:val="24"/>
+                <w:szCs w:val="24"/>
+              </w:rPr>
+              <w:t xml:space="preserve"> 15</w:t>
+            </w:r>
+            <w:r>
+              <w:rPr>
+                <w:rFonts w:ascii="Times New Roman" w:eastAsia="Times New Roman" w:hAnsi="Times New Roman" w:cs="Times New Roman"/>
+                <w:sz w:val="24"/>
+                <w:szCs w:val="24"/>
+              </w:rPr>
+              <w:t xml:space="preserve"> hours</w:t>
+            </w:r>
+            <w:r>
+              <w:rPr>
+                <w:rFonts w:ascii="Times New Roman" w:eastAsia="Times New Roman" w:hAnsi="Times New Roman" w:cs="Times New Roman"/>
+                <w:sz w:val="24"/>
+                <w:szCs w:val="24"/>
+              </w:rPr>
+              <w:t>;</w:t>
+            </w:r>
+          </w:p>
+          <w:p>
+            <w:pPr>
+              <w:spacing w:line="240" w:lineRule="auto"/>
+              <w:rPr>
+                <w:rFonts w:ascii="Times New Roman" w:eastAsia="Times New Roman" w:hAnsi="Times New Roman" w:cs="Times New Roman"/>
+                <w:sz w:val="24"/>
+                <w:szCs w:val="24"/>
+              </w:rPr>
+            </w:pPr>
+            <w:r>
+              <w:rPr>
+                <w:rFonts w:ascii="Times New Roman" w:eastAsia="Times New Roman" w:hAnsi="Times New Roman" w:cs="Times New Roman"/>
+                <w:sz w:val="24"/>
+                <w:szCs w:val="24"/>
+              </w:rPr>
+              <w:t xml:space="preserve">  Header and footer – 15 </w:t>
+            </w:r>
+            <w:r>
+              <w:rPr>
+                <w:rFonts w:ascii="Times New Roman" w:eastAsia="Times New Roman" w:hAnsi="Times New Roman" w:cs="Times New Roman"/>
+                <w:sz w:val="24"/>
+                <w:szCs w:val="24"/>
+              </w:rPr>
+              <w:t>hours.</w:t>
+            </w:r>
+          </w:p>
+          <w:p>
+            <w:pPr>
+              <w:spacing w:line="240" w:lineRule="auto"/>
+              <w:rPr>
+                <w:rFonts w:ascii="Times New Roman" w:eastAsia="Times New Roman" w:hAnsi="Times New Roman" w:cs="Times New Roman"/>
+                <w:sz w:val="24"/>
+                <w:szCs w:val="24"/>
+              </w:rPr>
+            </w:pPr>
+            <w:r>
+              <w:rPr>
+                <w:rFonts w:ascii="Times New Roman" w:eastAsia="Times New Roman" w:hAnsi="Times New Roman" w:cs="Times New Roman"/>
+                <w:sz w:val="24"/>
+                <w:szCs w:val="24"/>
+              </w:rPr>
+              <w:t xml:space="preserve">  </w:t>
+            </w:r>
+            <w:r>
+              <w:rPr>
+                <w:rFonts w:ascii="Times New Roman" w:eastAsia="Times New Roman" w:hAnsi="Times New Roman" w:cs="Times New Roman"/>
+                <w:sz w:val="24"/>
+                <w:szCs w:val="24"/>
+              </w:rPr>
+              <w:t xml:space="preserve">   </w:t>
+            </w:r>
+          </w:p>
+          <w:p>
+            <w:pPr>
+              <w:spacing w:line="240" w:lineRule="auto"/>
+            </w:pPr>
+            <w:r>
+              <w:rPr>
+                <w:rFonts w:ascii="Times New Roman" w:eastAsia="Times New Roman" w:hAnsi="Times New Roman" w:cs="Times New Roman"/>
+                <w:b/>
+                <w:sz w:val="24"/>
+                <w:szCs w:val="24"/>
+              </w:rPr>
+              <w:t>Vineet:</w:t>
+            </w:r>
+            <w:r>
+              <w:rPr>
+                <w:rFonts w:ascii="Times New Roman" w:eastAsia="Times New Roman" w:hAnsi="Times New Roman" w:cs="Times New Roman"/>
+                <w:sz w:val="24"/>
+                <w:szCs w:val="24"/>
+              </w:rPr>
+              <w:t xml:space="preserve">  </w:t>
+            </w:r>
+          </w:p>
+          <w:p>
+            <w:pPr>
+              <w:spacing w:line="240" w:lineRule="auto"/>
+              <w:rPr>
+                <w:rFonts w:ascii="Times New Roman" w:eastAsia="Times New Roman" w:hAnsi="Times New Roman" w:cs="Times New Roman"/>
+                <w:sz w:val="24"/>
+                <w:szCs w:val="24"/>
+              </w:rPr>
+            </w:pPr>
+            <w:r>
+              <w:rPr>
+                <w:rFonts w:ascii="Times New Roman" w:eastAsia="Times New Roman" w:hAnsi="Times New Roman" w:cs="Times New Roman"/>
+                <w:sz w:val="24"/>
+                <w:szCs w:val="24"/>
+              </w:rPr>
+              <w:t xml:space="preserve">  </w:t>
+            </w:r>
+            <w:r>
+              <w:rPr>
+                <w:rFonts w:ascii="Times New Roman" w:eastAsia="Times New Roman" w:hAnsi="Times New Roman" w:cs="Times New Roman"/>
+                <w:sz w:val="24"/>
+                <w:szCs w:val="24"/>
+              </w:rPr>
+              <w:t>Core functionality doc</w:t>
+            </w:r>
+            <w:r>
+              <w:rPr>
+                <w:rFonts w:ascii="Times New Roman" w:eastAsia="Times New Roman" w:hAnsi="Times New Roman" w:cs="Times New Roman"/>
+                <w:sz w:val="24"/>
+                <w:szCs w:val="24"/>
+              </w:rPr>
+              <w:t xml:space="preserve"> -- 20 hours;</w:t>
+            </w:r>
+          </w:p>
+          <w:p>
+            <w:pPr>
+              <w:spacing w:line="240" w:lineRule="auto"/>
+              <w:rPr>
+                <w:rFonts w:ascii="Times New Roman" w:hAnsi="Times New Roman" w:cs="Times New Roman"/>
+                <w:sz w:val="24"/>
+                <w:szCs w:val="24"/>
+              </w:rPr>
+            </w:pPr>
+            <w:r>
+              <w:t xml:space="preserve">  </w:t>
+            </w:r>
+            <w:r>
+              <w:rPr>
+                <w:rFonts w:ascii="Times New Roman" w:hAnsi="Times New Roman" w:cs="Times New Roman"/>
+                <w:sz w:val="24"/>
+                <w:szCs w:val="24"/>
+              </w:rPr>
+              <w:t>Schema Analysis</w:t>
+            </w:r>
+            <w:r>
+              <w:rPr>
+                <w:rFonts w:ascii="Times New Roman" w:hAnsi="Times New Roman" w:cs="Times New Roman"/>
+                <w:sz w:val="24"/>
+                <w:szCs w:val="24"/>
+              </w:rPr>
+              <w:t xml:space="preserve"> </w:t>
+            </w:r>
+            <w:r>
+              <w:rPr>
+                <w:rFonts w:ascii="Times New Roman" w:hAnsi="Times New Roman" w:cs="Times New Roman"/>
+                <w:sz w:val="24"/>
+                <w:szCs w:val="24"/>
+              </w:rPr>
+              <w:t>-- 10 hours.</w:t>
+            </w:r>
+          </w:p>
+          <w:p>
+            <w:pPr>
+              <w:spacing w:line="240" w:lineRule="auto"/>
+            </w:pPr>
+            <w:r>
+              <w:t xml:space="preserve">   </w:t>
+            </w:r>
           </w:p>
         </w:tc>
       </w:tr>
@@ -1160,8 +1075,7 @@
                 <w:sz w:val="24"/>
                 <w:szCs w:val="24"/>
               </w:rPr>
-              <w:lastRenderedPageBreak/>
-              <w:t xml:space="preserve">What’s not going well and why: </w:t>
+              <w:t xml:space="preserve">What’s going well and why: </w:t>
             </w:r>
             <w:r>
               <w:rPr>
@@ -1188,35 +1102,39 @@
                 <w:sz w:val="24"/>
                 <w:szCs w:val="24"/>
               </w:rPr>
-              <w:t>Analysis doc has not been completed. Because the person who was responsible for it had misunderstanding of what the doc should be like and wasted time in work which was not useful.</w:t>
-            </w:r>
-          </w:p>
-          <w:p>
-            <w:pPr>
-              <w:spacing w:line="240" w:lineRule="auto"/>
-              <w:rPr>
-                <w:rFonts w:ascii="Times New Roman" w:eastAsia="Times New Roman" w:hAnsi="Times New Roman" w:cs="Times New Roman"/>
-                <w:sz w:val="24"/>
-                <w:szCs w:val="24"/>
-              </w:rPr>
-            </w:pPr>
-          </w:p>
-          <w:p>
-            <w:pPr>
-              <w:spacing w:line="240" w:lineRule="auto"/>
-              <w:rPr>
-                <w:rFonts w:ascii="Times New Roman" w:eastAsia="Times New Roman" w:hAnsi="Times New Roman" w:cs="Times New Roman"/>
-                <w:sz w:val="24"/>
-                <w:szCs w:val="24"/>
-              </w:rPr>
-            </w:pPr>
-            <w:r>
-              <w:rPr>
-                <w:rFonts w:ascii="Times New Roman" w:hAnsi="Times New Roman" w:cs="Times New Roman"/>
-                <w:sz w:val="24"/>
-                <w:szCs w:val="24"/>
-              </w:rPr>
-              <w:t>Getting error in compatibility for VMware workstation 12 and Ubuntu Linux 14.0. VMWare having bugs for the AMD procession and ATI Radeon Graphics card. So un-fortunately there is delay in running project and need to find another way to run.</w:t>
+              <w:t xml:space="preserve">Technical study is progressing well, programming can start at any time. Because </w:t>
+            </w:r>
+            <w:r>
+              <w:rPr>
+                <w:rFonts w:ascii="Times New Roman" w:eastAsia="Times New Roman" w:hAnsi="Times New Roman" w:cs="Times New Roman"/>
+                <w:sz w:val="24"/>
+                <w:szCs w:val="24"/>
+              </w:rPr>
+              <w:t>Xiaochen has spent much time on reading source code and chatting online to get platform information as much as he can.</w:t>
+            </w:r>
+          </w:p>
+          <w:p>
+            <w:pPr>
+              <w:spacing w:line="240" w:lineRule="auto"/>
+            </w:pPr>
+          </w:p>
+          <w:p>
+            <w:pPr>
+              <w:spacing w:line="240" w:lineRule="auto"/>
+              <w:rPr>
+                <w:rFonts w:ascii="Times New Roman" w:eastAsia="Times New Roman" w:hAnsi="Times New Roman" w:cs="Times New Roman"/>
+                <w:sz w:val="24"/>
+                <w:szCs w:val="24"/>
+              </w:rPr>
+            </w:pPr>
+            <w:r>
+              <w:rPr>
+                <w:rFonts w:ascii="Times New Roman" w:eastAsia="Times New Roman" w:hAnsi="Times New Roman" w:cs="Times New Roman"/>
+                <w:sz w:val="24"/>
+                <w:szCs w:val="24"/>
+              </w:rPr>
+              <w:lastRenderedPageBreak/>
+              <w:t>We held a meeting to resolve our misunderstanding of doc expectation as soon as we realized the issue. Because it was communication problem and we must find a way to reach our agreement or else the project plan will be delayed.</w:t>
             </w:r>
           </w:p>
           <w:p>
@@ -1242,7 +1160,8 @@
                 <w:sz w:val="24"/>
                 <w:szCs w:val="24"/>
               </w:rPr>
-              <w:t xml:space="preserve">Suggestions/Issues: </w:t>
+              <w:lastRenderedPageBreak/>
+              <w:t xml:space="preserve">What’s not going well and why: </w:t>
             </w:r>
             <w:r>
               <w:rPr>
@@ -1258,6 +1177,87 @@
             <w:pPr>
               <w:spacing w:line="240" w:lineRule="auto"/>
               <w:rPr>
+                <w:rFonts w:ascii="Times New Roman" w:eastAsia="Times New Roman" w:hAnsi="Times New Roman" w:cs="Times New Roman"/>
+                <w:sz w:val="24"/>
+                <w:szCs w:val="24"/>
+              </w:rPr>
+            </w:pPr>
+            <w:r>
+              <w:rPr>
+                <w:rFonts w:ascii="Times New Roman" w:eastAsia="Times New Roman" w:hAnsi="Times New Roman" w:cs="Times New Roman"/>
+                <w:sz w:val="24"/>
+                <w:szCs w:val="24"/>
+              </w:rPr>
+              <w:t>Analysis doc has not been completed. Because the person who was responsible for it had misunderstanding of what the doc should be like and wasted time in work which was not useful.</w:t>
+            </w:r>
+          </w:p>
+          <w:p>
+            <w:pPr>
+              <w:spacing w:line="240" w:lineRule="auto"/>
+              <w:rPr>
+                <w:rFonts w:ascii="Times New Roman" w:eastAsia="Times New Roman" w:hAnsi="Times New Roman" w:cs="Times New Roman"/>
+                <w:sz w:val="24"/>
+                <w:szCs w:val="24"/>
+              </w:rPr>
+            </w:pPr>
+          </w:p>
+          <w:p>
+            <w:pPr>
+              <w:spacing w:line="240" w:lineRule="auto"/>
+              <w:rPr>
+                <w:rFonts w:ascii="Times New Roman" w:eastAsia="Times New Roman" w:hAnsi="Times New Roman" w:cs="Times New Roman"/>
+                <w:sz w:val="24"/>
+                <w:szCs w:val="24"/>
+              </w:rPr>
+            </w:pPr>
+            <w:r>
+              <w:rPr>
+                <w:rFonts w:ascii="Times New Roman" w:hAnsi="Times New Roman" w:cs="Times New Roman"/>
+                <w:sz w:val="24"/>
+                <w:szCs w:val="24"/>
+              </w:rPr>
+              <w:t>Getting error in compatibility for VMware workstation 12 and Ubuntu Linux 14.0. VMWare having bugs for the AMD procession and ATI Radeon Graphics card. So un-fortunately there is delay in running project and need to find another way to run.</w:t>
+            </w:r>
+          </w:p>
+          <w:p>
+            <w:pPr>
+              <w:spacing w:line="240" w:lineRule="auto"/>
+            </w:pPr>
+          </w:p>
+        </w:tc>
+      </w:tr>
+      <w:tr>
+        <w:tc>
+          <w:tcPr>
+            <w:tcW w:w="8630" w:type="dxa"/>
+          </w:tcPr>
+          <w:p>
+            <w:pPr>
+              <w:spacing w:line="240" w:lineRule="auto"/>
+            </w:pPr>
+            <w:r>
+              <w:rPr>
+                <w:rFonts w:ascii="Times New Roman" w:eastAsia="Times New Roman" w:hAnsi="Times New Roman" w:cs="Times New Roman"/>
+                <w:b/>
+                <w:sz w:val="24"/>
+                <w:szCs w:val="24"/>
+              </w:rPr>
+              <w:t xml:space="preserve">Suggestions/Issues: </w:t>
+            </w:r>
+            <w:r>
+              <w:rPr>
+                <w:rFonts w:ascii="Times New Roman" w:eastAsia="Times New Roman" w:hAnsi="Times New Roman" w:cs="Times New Roman"/>
+                <w:i/>
+                <w:sz w:val="18"/>
+                <w:szCs w:val="18"/>
+              </w:rPr>
+              <w:t>(narrative)</w:t>
+            </w:r>
+          </w:p>
+          <w:p>
+            <w:pPr>
+              <w:spacing w:line="240" w:lineRule="auto"/>
+              <w:rPr>
                 <w:rFonts w:ascii="Times New Roman" w:hAnsi="Times New Roman" w:cs="Times New Roman"/>
                 <w:sz w:val="24"/>
                 <w:szCs w:val="24"/>
@@ -1322,7 +1322,15 @@
                 <w:sz w:val="24"/>
                 <w:szCs w:val="24"/>
               </w:rPr>
-              <w:t xml:space="preserve">VMWare workstation 12 is incompatible with Ubuntu </w:t>
+              <w:t>VMWare workstation 12 is incompatible with Ubu</w:t>
+            </w:r>
+            <w:r>
+              <w:rPr>
+                <w:rFonts w:ascii="Times New Roman" w:hAnsi="Times New Roman" w:cs="Times New Roman"/>
+                <w:sz w:val="24"/>
+                <w:szCs w:val="24"/>
+              </w:rPr>
+              <w:t xml:space="preserve">ntu </w:t>
             </w:r>
             <w:proofErr w:type="spellStart"/>
             <w:r>
@@ -1340,25 +1348,15 @@
                 <w:sz w:val="24"/>
                 <w:szCs w:val="24"/>
               </w:rPr>
-              <w:t xml:space="preserve"> 14.0 on AMD and ATI </w:t>
-            </w:r>
-            <w:proofErr w:type="spellStart"/>
-            <w:r>
-              <w:rPr>
-                <w:rFonts w:ascii="Times New Roman" w:hAnsi="Times New Roman" w:cs="Times New Roman"/>
-                <w:sz w:val="24"/>
-                <w:szCs w:val="24"/>
-              </w:rPr>
-              <w:t>Redeon</w:t>
-            </w:r>
-            <w:proofErr w:type="spellEnd"/>
-            <w:r>
-              <w:rPr>
-                <w:rFonts w:ascii="Times New Roman" w:hAnsi="Times New Roman" w:cs="Times New Roman"/>
-                <w:sz w:val="24"/>
-                <w:szCs w:val="24"/>
-              </w:rPr>
-              <w:t xml:space="preserve"> graphics card platform.</w:t>
+              <w:t xml:space="preserve"> 14.0 on AMD and ATI Ra</w:t>
+            </w:r>
+            <w:r>
+              <w:rPr>
+                <w:rFonts w:ascii="Times New Roman" w:hAnsi="Times New Roman" w:cs="Times New Roman"/>
+                <w:sz w:val="24"/>
+                <w:szCs w:val="24"/>
+              </w:rPr>
+              <w:t>deon graphics card platform.</w:t>
             </w:r>
           </w:p>
           <w:p>

</xml_diff>